<commit_message>
fix typo in A380X checklist
</commit_message>
<xml_diff>
--- a/src/sop/src A380 Documentation/FBW A380X Checklist.docx
+++ b/src/sop/src A380 Documentation/FBW A380X Checklist.docx
@@ -1,6 +1,6 @@
 
 <file path=word/document.xml><?xml version="1.0" encoding="utf-8"?>
-<w:document xmlns:wpc="http://schemas.microsoft.com/office/word/2010/wordprocessingCanvas" xmlns:cx="http://schemas.microsoft.com/office/drawing/2014/chartex" xmlns:cx1="http://schemas.microsoft.com/office/drawing/2015/9/8/chartex" xmlns:cx2="http://schemas.microsoft.com/office/drawing/2015/10/21/chartex" xmlns:cx3="http://schemas.microsoft.com/office/drawing/2016/5/9/chartex" xmlns:cx4="http://schemas.microsoft.com/office/drawing/2016/5/10/chartex" xmlns:cx5="http://schemas.microsoft.com/office/drawing/2016/5/11/chartex" xmlns:cx6="http://schemas.microsoft.com/office/drawing/2016/5/12/chartex" xmlns:cx7="http://schemas.microsoft.com/office/drawing/2016/5/13/chartex" xmlns:cx8="http://schemas.microsoft.com/office/drawing/2016/5/14/chartex" xmlns:mc="http://schemas.openxmlformats.org/markup-compatibility/2006" xmlns:aink="http://schemas.microsoft.com/office/drawing/2016/ink" xmlns:am3d="http://schemas.microsoft.com/office/drawing/2017/model3d" xmlns:o="urn:schemas-microsoft-com:office:office" xmlns:r="http://schemas.openxmlformats.org/officeDocument/2006/relationships" xmlns:m="http://schemas.openxmlformats.org/officeDocument/2006/math" xmlns:v="urn:schemas-microsoft-com:vml" xmlns:wp14="http://schemas.microsoft.com/office/word/2010/wordprocessingDrawing" xmlns:wp="http://schemas.openxmlformats.org/drawingml/2006/wordprocessingDrawing" xmlns:w10="urn:schemas-microsoft-com:office:word" xmlns:w="http://schemas.openxmlformats.org/wordprocessingml/2006/main" xmlns:w14="http://schemas.microsoft.com/office/word/2010/wordml" xmlns:w15="http://schemas.microsoft.com/office/word/2012/wordml" xmlns:w16cex="http://schemas.microsoft.com/office/word/2018/wordml/cex" xmlns:w16cid="http://schemas.microsoft.com/office/word/2016/wordml/cid" xmlns:w16="http://schemas.microsoft.com/office/word/2018/wordml" xmlns:w16sdtdh="http://schemas.microsoft.com/office/word/2020/wordml/sdtdatahash" xmlns:w16se="http://schemas.microsoft.com/office/word/2015/wordml/symex" xmlns:wpg="http://schemas.microsoft.com/office/word/2010/wordprocessingGroup" xmlns:wpi="http://schemas.microsoft.com/office/word/2010/wordprocessingInk" xmlns:wne="http://schemas.microsoft.com/office/word/2006/wordml" xmlns:wps="http://schemas.microsoft.com/office/word/2010/wordprocessingShape" mc:Ignorable="w14 w15 w16se w16cid w16 w16cex w16sdtdh wp14">
+<w:document xmlns:wpc="http://schemas.microsoft.com/office/word/2010/wordprocessingCanvas" xmlns:cx="http://schemas.microsoft.com/office/drawing/2014/chartex" xmlns:cx1="http://schemas.microsoft.com/office/drawing/2015/9/8/chartex" xmlns:cx2="http://schemas.microsoft.com/office/drawing/2015/10/21/chartex" xmlns:cx3="http://schemas.microsoft.com/office/drawing/2016/5/9/chartex" xmlns:cx4="http://schemas.microsoft.com/office/drawing/2016/5/10/chartex" xmlns:cx5="http://schemas.microsoft.com/office/drawing/2016/5/11/chartex" xmlns:cx6="http://schemas.microsoft.com/office/drawing/2016/5/12/chartex" xmlns:cx7="http://schemas.microsoft.com/office/drawing/2016/5/13/chartex" xmlns:cx8="http://schemas.microsoft.com/office/drawing/2016/5/14/chartex" xmlns:mc="http://schemas.openxmlformats.org/markup-compatibility/2006" xmlns:aink="http://schemas.microsoft.com/office/drawing/2016/ink" xmlns:am3d="http://schemas.microsoft.com/office/drawing/2017/model3d" xmlns:o="urn:schemas-microsoft-com:office:office" xmlns:oel="http://schemas.microsoft.com/office/2019/extlst" xmlns:r="http://schemas.openxmlformats.org/officeDocument/2006/relationships" xmlns:m="http://schemas.openxmlformats.org/officeDocument/2006/math" xmlns:v="urn:schemas-microsoft-com:vml" xmlns:wp14="http://schemas.microsoft.com/office/word/2010/wordprocessingDrawing" xmlns:wp="http://schemas.openxmlformats.org/drawingml/2006/wordprocessingDrawing" xmlns:w10="urn:schemas-microsoft-com:office:word" xmlns:w="http://schemas.openxmlformats.org/wordprocessingml/2006/main" xmlns:w14="http://schemas.microsoft.com/office/word/2010/wordml" xmlns:w15="http://schemas.microsoft.com/office/word/2012/wordml" xmlns:w16cex="http://schemas.microsoft.com/office/word/2018/wordml/cex" xmlns:w16cid="http://schemas.microsoft.com/office/word/2016/wordml/cid" xmlns:w16="http://schemas.microsoft.com/office/word/2018/wordml" xmlns:w16du="http://schemas.microsoft.com/office/word/2023/wordml/word16du" xmlns:w16sdtdh="http://schemas.microsoft.com/office/word/2020/wordml/sdtdatahash" xmlns:w16se="http://schemas.microsoft.com/office/word/2015/wordml/symex" xmlns:wpg="http://schemas.microsoft.com/office/word/2010/wordprocessingGroup" xmlns:wpi="http://schemas.microsoft.com/office/word/2010/wordprocessingInk" xmlns:wne="http://schemas.microsoft.com/office/word/2006/wordml" xmlns:wps="http://schemas.microsoft.com/office/word/2010/wordprocessingShape" mc:Ignorable="w14 w15 w16se w16cid w16 w16cex w16sdtdh w16du wp14">
   <w:body>
     <w:p>
       <w:pPr>
@@ -18,7 +18,7 @@
           <w:noProof/>
         </w:rPr>
         <w:drawing>
-          <wp:anchor distT="0" distB="0" distL="114300" distR="114300" simplePos="0" relativeHeight="251659264" behindDoc="0" locked="0" layoutInCell="1" allowOverlap="1" wp14:anchorId="5F75B1E3" wp14:editId="66754188">
+          <wp:anchor distT="0" distB="0" distL="114300" distR="114300" simplePos="0" relativeHeight="251659264" behindDoc="0" locked="0" layoutInCell="1" allowOverlap="1" wp14:anchorId="5F75B1E3" wp14:editId="5292562B">
             <wp:simplePos x="0" y="0"/>
             <wp:positionH relativeFrom="margin">
               <wp:align>center</wp:align>
@@ -173,7 +173,7 @@
     </w:p>
     <w:tbl>
       <w:tblPr>
-        <w:tblStyle w:val="TableGrid"/>
+        <w:tblStyle w:val="Tabellenraster"/>
         <w:tblW w:w="0" w:type="auto"/>
         <w:tblBorders>
           <w:top w:val="none" w:sz="0" w:space="0" w:color="auto"/>
@@ -2117,7 +2117,25 @@
                 <w:szCs w:val="20"/>
                 <w:lang w:val="en-US"/>
               </w:rPr>
-              <w:t>V1/VR/V2/FKEX TEMP. . . . . . . . . . . . . . CHECK</w:t>
+              <w:t>V1/VR/V2/F</w:t>
+            </w:r>
+            <w:r>
+              <w:rPr>
+                <w:rFonts w:ascii="Helvetica" w:eastAsia="Cambria" w:hAnsi="Helvetica" w:cs="Helvetica"/>
+                <w:sz w:val="20"/>
+                <w:szCs w:val="20"/>
+                <w:lang w:val="en-US"/>
+              </w:rPr>
+              <w:t>L</w:t>
+            </w:r>
+            <w:r>
+              <w:rPr>
+                <w:rFonts w:ascii="Helvetica" w:eastAsia="Cambria" w:hAnsi="Helvetica" w:cs="Helvetica"/>
+                <w:sz w:val="20"/>
+                <w:szCs w:val="20"/>
+                <w:lang w:val="en-US"/>
+              </w:rPr>
+              <w:t>EX TEMP. . . . . . . . . . . . . . CHECK</w:t>
             </w:r>
           </w:p>
         </w:tc>
@@ -3578,7 +3596,7 @@
 </file>
 
 <file path=word/endnotes.xml><?xml version="1.0" encoding="utf-8"?>
-<w:endnotes xmlns:wpc="http://schemas.microsoft.com/office/word/2010/wordprocessingCanvas" xmlns:cx="http://schemas.microsoft.com/office/drawing/2014/chartex" xmlns:cx1="http://schemas.microsoft.com/office/drawing/2015/9/8/chartex" xmlns:cx2="http://schemas.microsoft.com/office/drawing/2015/10/21/chartex" xmlns:cx3="http://schemas.microsoft.com/office/drawing/2016/5/9/chartex" xmlns:cx4="http://schemas.microsoft.com/office/drawing/2016/5/10/chartex" xmlns:cx5="http://schemas.microsoft.com/office/drawing/2016/5/11/chartex" xmlns:cx6="http://schemas.microsoft.com/office/drawing/2016/5/12/chartex" xmlns:cx7="http://schemas.microsoft.com/office/drawing/2016/5/13/chartex" xmlns:cx8="http://schemas.microsoft.com/office/drawing/2016/5/14/chartex" xmlns:mc="http://schemas.openxmlformats.org/markup-compatibility/2006" xmlns:aink="http://schemas.microsoft.com/office/drawing/2016/ink" xmlns:am3d="http://schemas.microsoft.com/office/drawing/2017/model3d" xmlns:o="urn:schemas-microsoft-com:office:office" xmlns:r="http://schemas.openxmlformats.org/officeDocument/2006/relationships" xmlns:m="http://schemas.openxmlformats.org/officeDocument/2006/math" xmlns:v="urn:schemas-microsoft-com:vml" xmlns:wp14="http://schemas.microsoft.com/office/word/2010/wordprocessingDrawing" xmlns:wp="http://schemas.openxmlformats.org/drawingml/2006/wordprocessingDrawing" xmlns:w10="urn:schemas-microsoft-com:office:word" xmlns:w="http://schemas.openxmlformats.org/wordprocessingml/2006/main" xmlns:w14="http://schemas.microsoft.com/office/word/2010/wordml" xmlns:w15="http://schemas.microsoft.com/office/word/2012/wordml" xmlns:w16cex="http://schemas.microsoft.com/office/word/2018/wordml/cex" xmlns:w16cid="http://schemas.microsoft.com/office/word/2016/wordml/cid" xmlns:w16="http://schemas.microsoft.com/office/word/2018/wordml" xmlns:w16sdtdh="http://schemas.microsoft.com/office/word/2020/wordml/sdtdatahash" xmlns:w16se="http://schemas.microsoft.com/office/word/2015/wordml/symex" xmlns:wpg="http://schemas.microsoft.com/office/word/2010/wordprocessingGroup" xmlns:wpi="http://schemas.microsoft.com/office/word/2010/wordprocessingInk" xmlns:wne="http://schemas.microsoft.com/office/word/2006/wordml" xmlns:wps="http://schemas.microsoft.com/office/word/2010/wordprocessingShape" mc:Ignorable="w14 w15 w16se w16cid w16 w16cex w16sdtdh wp14">
+<w:endnotes xmlns:wpc="http://schemas.microsoft.com/office/word/2010/wordprocessingCanvas" xmlns:cx="http://schemas.microsoft.com/office/drawing/2014/chartex" xmlns:cx1="http://schemas.microsoft.com/office/drawing/2015/9/8/chartex" xmlns:cx2="http://schemas.microsoft.com/office/drawing/2015/10/21/chartex" xmlns:cx3="http://schemas.microsoft.com/office/drawing/2016/5/9/chartex" xmlns:cx4="http://schemas.microsoft.com/office/drawing/2016/5/10/chartex" xmlns:cx5="http://schemas.microsoft.com/office/drawing/2016/5/11/chartex" xmlns:cx6="http://schemas.microsoft.com/office/drawing/2016/5/12/chartex" xmlns:cx7="http://schemas.microsoft.com/office/drawing/2016/5/13/chartex" xmlns:cx8="http://schemas.microsoft.com/office/drawing/2016/5/14/chartex" xmlns:mc="http://schemas.openxmlformats.org/markup-compatibility/2006" xmlns:aink="http://schemas.microsoft.com/office/drawing/2016/ink" xmlns:am3d="http://schemas.microsoft.com/office/drawing/2017/model3d" xmlns:o="urn:schemas-microsoft-com:office:office" xmlns:oel="http://schemas.microsoft.com/office/2019/extlst" xmlns:r="http://schemas.openxmlformats.org/officeDocument/2006/relationships" xmlns:m="http://schemas.openxmlformats.org/officeDocument/2006/math" xmlns:v="urn:schemas-microsoft-com:vml" xmlns:wp14="http://schemas.microsoft.com/office/word/2010/wordprocessingDrawing" xmlns:wp="http://schemas.openxmlformats.org/drawingml/2006/wordprocessingDrawing" xmlns:w10="urn:schemas-microsoft-com:office:word" xmlns:w="http://schemas.openxmlformats.org/wordprocessingml/2006/main" xmlns:w14="http://schemas.microsoft.com/office/word/2010/wordml" xmlns:w15="http://schemas.microsoft.com/office/word/2012/wordml" xmlns:w16cex="http://schemas.microsoft.com/office/word/2018/wordml/cex" xmlns:w16cid="http://schemas.microsoft.com/office/word/2016/wordml/cid" xmlns:w16="http://schemas.microsoft.com/office/word/2018/wordml" xmlns:w16du="http://schemas.microsoft.com/office/word/2023/wordml/word16du" xmlns:w16sdtdh="http://schemas.microsoft.com/office/word/2020/wordml/sdtdatahash" xmlns:w16se="http://schemas.microsoft.com/office/word/2015/wordml/symex" xmlns:wpg="http://schemas.microsoft.com/office/word/2010/wordprocessingGroup" xmlns:wpi="http://schemas.microsoft.com/office/word/2010/wordprocessingInk" xmlns:wne="http://schemas.microsoft.com/office/word/2006/wordml" xmlns:wps="http://schemas.microsoft.com/office/word/2010/wordprocessingShape" mc:Ignorable="w14 w15 w16se w16cid w16 w16cex w16sdtdh w16du wp14">
   <w:endnote w:type="separator" w:id="-1">
     <w:p>
       <w:pPr>
@@ -3603,10 +3621,10 @@
 </file>
 
 <file path=word/footer1.xml><?xml version="1.0" encoding="utf-8"?>
-<w:ftr xmlns:wpc="http://schemas.microsoft.com/office/word/2010/wordprocessingCanvas" xmlns:cx="http://schemas.microsoft.com/office/drawing/2014/chartex" xmlns:cx1="http://schemas.microsoft.com/office/drawing/2015/9/8/chartex" xmlns:cx2="http://schemas.microsoft.com/office/drawing/2015/10/21/chartex" xmlns:cx3="http://schemas.microsoft.com/office/drawing/2016/5/9/chartex" xmlns:cx4="http://schemas.microsoft.com/office/drawing/2016/5/10/chartex" xmlns:cx5="http://schemas.microsoft.com/office/drawing/2016/5/11/chartex" xmlns:cx6="http://schemas.microsoft.com/office/drawing/2016/5/12/chartex" xmlns:cx7="http://schemas.microsoft.com/office/drawing/2016/5/13/chartex" xmlns:cx8="http://schemas.microsoft.com/office/drawing/2016/5/14/chartex" xmlns:mc="http://schemas.openxmlformats.org/markup-compatibility/2006" xmlns:aink="http://schemas.microsoft.com/office/drawing/2016/ink" xmlns:am3d="http://schemas.microsoft.com/office/drawing/2017/model3d" xmlns:o="urn:schemas-microsoft-com:office:office" xmlns:r="http://schemas.openxmlformats.org/officeDocument/2006/relationships" xmlns:m="http://schemas.openxmlformats.org/officeDocument/2006/math" xmlns:v="urn:schemas-microsoft-com:vml" xmlns:wp14="http://schemas.microsoft.com/office/word/2010/wordprocessingDrawing" xmlns:wp="http://schemas.openxmlformats.org/drawingml/2006/wordprocessingDrawing" xmlns:w10="urn:schemas-microsoft-com:office:word" xmlns:w="http://schemas.openxmlformats.org/wordprocessingml/2006/main" xmlns:w14="http://schemas.microsoft.com/office/word/2010/wordml" xmlns:w15="http://schemas.microsoft.com/office/word/2012/wordml" xmlns:w16cex="http://schemas.microsoft.com/office/word/2018/wordml/cex" xmlns:w16cid="http://schemas.microsoft.com/office/word/2016/wordml/cid" xmlns:w16="http://schemas.microsoft.com/office/word/2018/wordml" xmlns:w16sdtdh="http://schemas.microsoft.com/office/word/2020/wordml/sdtdatahash" xmlns:w16se="http://schemas.microsoft.com/office/word/2015/wordml/symex" xmlns:wpg="http://schemas.microsoft.com/office/word/2010/wordprocessingGroup" xmlns:wpi="http://schemas.microsoft.com/office/word/2010/wordprocessingInk" xmlns:wne="http://schemas.microsoft.com/office/word/2006/wordml" xmlns:wps="http://schemas.microsoft.com/office/word/2010/wordprocessingShape" mc:Ignorable="w14 w15 w16se w16cid w16 w16cex w16sdtdh wp14">
+<w:ftr xmlns:wpc="http://schemas.microsoft.com/office/word/2010/wordprocessingCanvas" xmlns:cx="http://schemas.microsoft.com/office/drawing/2014/chartex" xmlns:cx1="http://schemas.microsoft.com/office/drawing/2015/9/8/chartex" xmlns:cx2="http://schemas.microsoft.com/office/drawing/2015/10/21/chartex" xmlns:cx3="http://schemas.microsoft.com/office/drawing/2016/5/9/chartex" xmlns:cx4="http://schemas.microsoft.com/office/drawing/2016/5/10/chartex" xmlns:cx5="http://schemas.microsoft.com/office/drawing/2016/5/11/chartex" xmlns:cx6="http://schemas.microsoft.com/office/drawing/2016/5/12/chartex" xmlns:cx7="http://schemas.microsoft.com/office/drawing/2016/5/13/chartex" xmlns:cx8="http://schemas.microsoft.com/office/drawing/2016/5/14/chartex" xmlns:mc="http://schemas.openxmlformats.org/markup-compatibility/2006" xmlns:aink="http://schemas.microsoft.com/office/drawing/2016/ink" xmlns:am3d="http://schemas.microsoft.com/office/drawing/2017/model3d" xmlns:o="urn:schemas-microsoft-com:office:office" xmlns:oel="http://schemas.microsoft.com/office/2019/extlst" xmlns:r="http://schemas.openxmlformats.org/officeDocument/2006/relationships" xmlns:m="http://schemas.openxmlformats.org/officeDocument/2006/math" xmlns:v="urn:schemas-microsoft-com:vml" xmlns:wp14="http://schemas.microsoft.com/office/word/2010/wordprocessingDrawing" xmlns:wp="http://schemas.openxmlformats.org/drawingml/2006/wordprocessingDrawing" xmlns:w10="urn:schemas-microsoft-com:office:word" xmlns:w="http://schemas.openxmlformats.org/wordprocessingml/2006/main" xmlns:w14="http://schemas.microsoft.com/office/word/2010/wordml" xmlns:w15="http://schemas.microsoft.com/office/word/2012/wordml" xmlns:w16cex="http://schemas.microsoft.com/office/word/2018/wordml/cex" xmlns:w16cid="http://schemas.microsoft.com/office/word/2016/wordml/cid" xmlns:w16="http://schemas.microsoft.com/office/word/2018/wordml" xmlns:w16du="http://schemas.microsoft.com/office/word/2023/wordml/word16du" xmlns:w16sdtdh="http://schemas.microsoft.com/office/word/2020/wordml/sdtdatahash" xmlns:w16se="http://schemas.microsoft.com/office/word/2015/wordml/symex" xmlns:wpg="http://schemas.microsoft.com/office/word/2010/wordprocessingGroup" xmlns:wpi="http://schemas.microsoft.com/office/word/2010/wordprocessingInk" xmlns:wne="http://schemas.microsoft.com/office/word/2006/wordml" xmlns:wps="http://schemas.microsoft.com/office/word/2010/wordprocessingShape" mc:Ignorable="w14 w15 w16se w16cid w16 w16cex w16sdtdh w16du wp14">
   <w:p>
     <w:pPr>
-      <w:pStyle w:val="Footer"/>
+      <w:pStyle w:val="Fuzeile"/>
       <w:rPr>
         <w:rFonts w:ascii="Helvetica" w:hAnsi="Helvetica" w:cs="Helvetica"/>
         <w:sz w:val="24"/>
@@ -3635,7 +3653,7 @@
     <w:sdtContent>
       <w:p>
         <w:pPr>
-          <w:pStyle w:val="Footer"/>
+          <w:pStyle w:val="Fuzeile"/>
           <w:pBdr>
             <w:top w:val="single" w:sz="4" w:space="1" w:color="auto"/>
           </w:pBdr>
@@ -3649,23 +3667,13 @@
             <w:szCs w:val="24"/>
           </w:rPr>
         </w:pPr>
-        <w:proofErr w:type="spellStart"/>
         <w:r>
           <w:rPr>
             <w:rFonts w:ascii="Helvetica" w:hAnsi="Helvetica" w:cs="Helvetica"/>
             <w:sz w:val="24"/>
             <w:szCs w:val="24"/>
           </w:rPr>
-          <w:t>FlyByWire</w:t>
-        </w:r>
-        <w:proofErr w:type="spellEnd"/>
-        <w:r>
-          <w:rPr>
-            <w:rFonts w:ascii="Helvetica" w:hAnsi="Helvetica" w:cs="Helvetica"/>
-            <w:sz w:val="24"/>
-            <w:szCs w:val="24"/>
-          </w:rPr>
-          <w:t xml:space="preserve"> Simulations A380X</w:t>
+          <w:t>FlyByWire Simulations A380X</w:t>
         </w:r>
         <w:r>
           <w:rPr>
@@ -3687,7 +3695,7 @@
       </w:p>
       <w:p>
         <w:pPr>
-          <w:pStyle w:val="Footer"/>
+          <w:pStyle w:val="Fuzeile"/>
           <w:tabs>
             <w:tab w:val="clear" w:pos="9360"/>
             <w:tab w:val="right" w:pos="10773"/>
@@ -3743,7 +3751,7 @@
 </file>
 
 <file path=word/footnotes.xml><?xml version="1.0" encoding="utf-8"?>
-<w:footnotes xmlns:wpc="http://schemas.microsoft.com/office/word/2010/wordprocessingCanvas" xmlns:cx="http://schemas.microsoft.com/office/drawing/2014/chartex" xmlns:cx1="http://schemas.microsoft.com/office/drawing/2015/9/8/chartex" xmlns:cx2="http://schemas.microsoft.com/office/drawing/2015/10/21/chartex" xmlns:cx3="http://schemas.microsoft.com/office/drawing/2016/5/9/chartex" xmlns:cx4="http://schemas.microsoft.com/office/drawing/2016/5/10/chartex" xmlns:cx5="http://schemas.microsoft.com/office/drawing/2016/5/11/chartex" xmlns:cx6="http://schemas.microsoft.com/office/drawing/2016/5/12/chartex" xmlns:cx7="http://schemas.microsoft.com/office/drawing/2016/5/13/chartex" xmlns:cx8="http://schemas.microsoft.com/office/drawing/2016/5/14/chartex" xmlns:mc="http://schemas.openxmlformats.org/markup-compatibility/2006" xmlns:aink="http://schemas.microsoft.com/office/drawing/2016/ink" xmlns:am3d="http://schemas.microsoft.com/office/drawing/2017/model3d" xmlns:o="urn:schemas-microsoft-com:office:office" xmlns:r="http://schemas.openxmlformats.org/officeDocument/2006/relationships" xmlns:m="http://schemas.openxmlformats.org/officeDocument/2006/math" xmlns:v="urn:schemas-microsoft-com:vml" xmlns:wp14="http://schemas.microsoft.com/office/word/2010/wordprocessingDrawing" xmlns:wp="http://schemas.openxmlformats.org/drawingml/2006/wordprocessingDrawing" xmlns:w10="urn:schemas-microsoft-com:office:word" xmlns:w="http://schemas.openxmlformats.org/wordprocessingml/2006/main" xmlns:w14="http://schemas.microsoft.com/office/word/2010/wordml" xmlns:w15="http://schemas.microsoft.com/office/word/2012/wordml" xmlns:w16cex="http://schemas.microsoft.com/office/word/2018/wordml/cex" xmlns:w16cid="http://schemas.microsoft.com/office/word/2016/wordml/cid" xmlns:w16="http://schemas.microsoft.com/office/word/2018/wordml" xmlns:w16sdtdh="http://schemas.microsoft.com/office/word/2020/wordml/sdtdatahash" xmlns:w16se="http://schemas.microsoft.com/office/word/2015/wordml/symex" xmlns:wpg="http://schemas.microsoft.com/office/word/2010/wordprocessingGroup" xmlns:wpi="http://schemas.microsoft.com/office/word/2010/wordprocessingInk" xmlns:wne="http://schemas.microsoft.com/office/word/2006/wordml" xmlns:wps="http://schemas.microsoft.com/office/word/2010/wordprocessingShape" mc:Ignorable="w14 w15 w16se w16cid w16 w16cex w16sdtdh wp14">
+<w:footnotes xmlns:wpc="http://schemas.microsoft.com/office/word/2010/wordprocessingCanvas" xmlns:cx="http://schemas.microsoft.com/office/drawing/2014/chartex" xmlns:cx1="http://schemas.microsoft.com/office/drawing/2015/9/8/chartex" xmlns:cx2="http://schemas.microsoft.com/office/drawing/2015/10/21/chartex" xmlns:cx3="http://schemas.microsoft.com/office/drawing/2016/5/9/chartex" xmlns:cx4="http://schemas.microsoft.com/office/drawing/2016/5/10/chartex" xmlns:cx5="http://schemas.microsoft.com/office/drawing/2016/5/11/chartex" xmlns:cx6="http://schemas.microsoft.com/office/drawing/2016/5/12/chartex" xmlns:cx7="http://schemas.microsoft.com/office/drawing/2016/5/13/chartex" xmlns:cx8="http://schemas.microsoft.com/office/drawing/2016/5/14/chartex" xmlns:mc="http://schemas.openxmlformats.org/markup-compatibility/2006" xmlns:aink="http://schemas.microsoft.com/office/drawing/2016/ink" xmlns:am3d="http://schemas.microsoft.com/office/drawing/2017/model3d" xmlns:o="urn:schemas-microsoft-com:office:office" xmlns:oel="http://schemas.microsoft.com/office/2019/extlst" xmlns:r="http://schemas.openxmlformats.org/officeDocument/2006/relationships" xmlns:m="http://schemas.openxmlformats.org/officeDocument/2006/math" xmlns:v="urn:schemas-microsoft-com:vml" xmlns:wp14="http://schemas.microsoft.com/office/word/2010/wordprocessingDrawing" xmlns:wp="http://schemas.openxmlformats.org/drawingml/2006/wordprocessingDrawing" xmlns:w10="urn:schemas-microsoft-com:office:word" xmlns:w="http://schemas.openxmlformats.org/wordprocessingml/2006/main" xmlns:w14="http://schemas.microsoft.com/office/word/2010/wordml" xmlns:w15="http://schemas.microsoft.com/office/word/2012/wordml" xmlns:w16cex="http://schemas.microsoft.com/office/word/2018/wordml/cex" xmlns:w16cid="http://schemas.microsoft.com/office/word/2016/wordml/cid" xmlns:w16="http://schemas.microsoft.com/office/word/2018/wordml" xmlns:w16du="http://schemas.microsoft.com/office/word/2023/wordml/word16du" xmlns:w16sdtdh="http://schemas.microsoft.com/office/word/2020/wordml/sdtdatahash" xmlns:w16se="http://schemas.microsoft.com/office/word/2015/wordml/symex" xmlns:wpg="http://schemas.microsoft.com/office/word/2010/wordprocessingGroup" xmlns:wpi="http://schemas.microsoft.com/office/word/2010/wordprocessingInk" xmlns:wne="http://schemas.microsoft.com/office/word/2006/wordml" xmlns:wps="http://schemas.microsoft.com/office/word/2010/wordprocessingShape" mc:Ignorable="w14 w15 w16se w16cid w16 w16cex w16sdtdh w16du wp14">
   <w:footnote w:type="separator" w:id="-1">
     <w:p>
       <w:pPr>
@@ -3768,7 +3776,7 @@
 </file>
 
 <file path=word/numbering.xml><?xml version="1.0" encoding="utf-8"?>
-<w:numbering xmlns:wpc="http://schemas.microsoft.com/office/word/2010/wordprocessingCanvas" xmlns:cx="http://schemas.microsoft.com/office/drawing/2014/chartex" xmlns:cx1="http://schemas.microsoft.com/office/drawing/2015/9/8/chartex" xmlns:cx2="http://schemas.microsoft.com/office/drawing/2015/10/21/chartex" xmlns:cx3="http://schemas.microsoft.com/office/drawing/2016/5/9/chartex" xmlns:cx4="http://schemas.microsoft.com/office/drawing/2016/5/10/chartex" xmlns:cx5="http://schemas.microsoft.com/office/drawing/2016/5/11/chartex" xmlns:cx6="http://schemas.microsoft.com/office/drawing/2016/5/12/chartex" xmlns:cx7="http://schemas.microsoft.com/office/drawing/2016/5/13/chartex" xmlns:cx8="http://schemas.microsoft.com/office/drawing/2016/5/14/chartex" xmlns:mc="http://schemas.openxmlformats.org/markup-compatibility/2006" xmlns:aink="http://schemas.microsoft.com/office/drawing/2016/ink" xmlns:am3d="http://schemas.microsoft.com/office/drawing/2017/model3d" xmlns:o="urn:schemas-microsoft-com:office:office" xmlns:r="http://schemas.openxmlformats.org/officeDocument/2006/relationships" xmlns:m="http://schemas.openxmlformats.org/officeDocument/2006/math" xmlns:v="urn:schemas-microsoft-com:vml" xmlns:wp14="http://schemas.microsoft.com/office/word/2010/wordprocessingDrawing" xmlns:wp="http://schemas.openxmlformats.org/drawingml/2006/wordprocessingDrawing" xmlns:w10="urn:schemas-microsoft-com:office:word" xmlns:w="http://schemas.openxmlformats.org/wordprocessingml/2006/main" xmlns:w14="http://schemas.microsoft.com/office/word/2010/wordml" xmlns:w15="http://schemas.microsoft.com/office/word/2012/wordml" xmlns:w16cex="http://schemas.microsoft.com/office/word/2018/wordml/cex" xmlns:w16cid="http://schemas.microsoft.com/office/word/2016/wordml/cid" xmlns:w16="http://schemas.microsoft.com/office/word/2018/wordml" xmlns:w16sdtdh="http://schemas.microsoft.com/office/word/2020/wordml/sdtdatahash" xmlns:w16se="http://schemas.microsoft.com/office/word/2015/wordml/symex" xmlns:wpg="http://schemas.microsoft.com/office/word/2010/wordprocessingGroup" xmlns:wpi="http://schemas.microsoft.com/office/word/2010/wordprocessingInk" xmlns:wne="http://schemas.microsoft.com/office/word/2006/wordml" xmlns:wps="http://schemas.microsoft.com/office/word/2010/wordprocessingShape" mc:Ignorable="w14 w15 w16se w16cid w16 w16cex w16sdtdh wp14">
+<w:numbering xmlns:wpc="http://schemas.microsoft.com/office/word/2010/wordprocessingCanvas" xmlns:cx="http://schemas.microsoft.com/office/drawing/2014/chartex" xmlns:cx1="http://schemas.microsoft.com/office/drawing/2015/9/8/chartex" xmlns:cx2="http://schemas.microsoft.com/office/drawing/2015/10/21/chartex" xmlns:cx3="http://schemas.microsoft.com/office/drawing/2016/5/9/chartex" xmlns:cx4="http://schemas.microsoft.com/office/drawing/2016/5/10/chartex" xmlns:cx5="http://schemas.microsoft.com/office/drawing/2016/5/11/chartex" xmlns:cx6="http://schemas.microsoft.com/office/drawing/2016/5/12/chartex" xmlns:cx7="http://schemas.microsoft.com/office/drawing/2016/5/13/chartex" xmlns:cx8="http://schemas.microsoft.com/office/drawing/2016/5/14/chartex" xmlns:mc="http://schemas.openxmlformats.org/markup-compatibility/2006" xmlns:aink="http://schemas.microsoft.com/office/drawing/2016/ink" xmlns:am3d="http://schemas.microsoft.com/office/drawing/2017/model3d" xmlns:o="urn:schemas-microsoft-com:office:office" xmlns:oel="http://schemas.microsoft.com/office/2019/extlst" xmlns:r="http://schemas.openxmlformats.org/officeDocument/2006/relationships" xmlns:m="http://schemas.openxmlformats.org/officeDocument/2006/math" xmlns:v="urn:schemas-microsoft-com:vml" xmlns:wp14="http://schemas.microsoft.com/office/word/2010/wordprocessingDrawing" xmlns:wp="http://schemas.openxmlformats.org/drawingml/2006/wordprocessingDrawing" xmlns:w10="urn:schemas-microsoft-com:office:word" xmlns:w="http://schemas.openxmlformats.org/wordprocessingml/2006/main" xmlns:w14="http://schemas.microsoft.com/office/word/2010/wordml" xmlns:w15="http://schemas.microsoft.com/office/word/2012/wordml" xmlns:w16cex="http://schemas.microsoft.com/office/word/2018/wordml/cex" xmlns:w16cid="http://schemas.microsoft.com/office/word/2016/wordml/cid" xmlns:w16="http://schemas.microsoft.com/office/word/2018/wordml" xmlns:w16du="http://schemas.microsoft.com/office/word/2023/wordml/word16du" xmlns:w16sdtdh="http://schemas.microsoft.com/office/word/2020/wordml/sdtdatahash" xmlns:w16se="http://schemas.microsoft.com/office/word/2015/wordml/symex" xmlns:wpg="http://schemas.microsoft.com/office/word/2010/wordprocessingGroup" xmlns:wpi="http://schemas.microsoft.com/office/word/2010/wordprocessingInk" xmlns:wne="http://schemas.microsoft.com/office/word/2006/wordml" xmlns:wps="http://schemas.microsoft.com/office/word/2010/wordprocessingShape" mc:Ignorable="w14 w15 w16se w16cid w16 w16cex w16sdtdh w16du wp14">
   <w:abstractNum w:abstractNumId="0" w15:restartNumberingAfterBreak="0">
     <w:nsid w:val="10B941A2"/>
     <w:multiLevelType w:val="hybridMultilevel"/>
@@ -4533,32 +4541,32 @@
       </w:pPr>
     </w:lvl>
   </w:abstractNum>
-  <w:num w:numId="1">
+  <w:num w:numId="1" w16cid:durableId="1578515997">
     <w:abstractNumId w:val="6"/>
   </w:num>
-  <w:num w:numId="2">
+  <w:num w:numId="2" w16cid:durableId="1298873429">
     <w:abstractNumId w:val="2"/>
   </w:num>
-  <w:num w:numId="3">
+  <w:num w:numId="3" w16cid:durableId="281885619">
     <w:abstractNumId w:val="3"/>
   </w:num>
-  <w:num w:numId="4">
+  <w:num w:numId="4" w16cid:durableId="922951576">
     <w:abstractNumId w:val="4"/>
   </w:num>
-  <w:num w:numId="5">
+  <w:num w:numId="5" w16cid:durableId="169300069">
     <w:abstractNumId w:val="1"/>
   </w:num>
-  <w:num w:numId="6">
+  <w:num w:numId="6" w16cid:durableId="1279918871">
     <w:abstractNumId w:val="0"/>
   </w:num>
-  <w:num w:numId="7">
+  <w:num w:numId="7" w16cid:durableId="2137292372">
     <w:abstractNumId w:val="5"/>
   </w:num>
 </w:numbering>
 </file>
 
 <file path=word/styles.xml><?xml version="1.0" encoding="utf-8"?>
-<w:styles xmlns:mc="http://schemas.openxmlformats.org/markup-compatibility/2006" xmlns:r="http://schemas.openxmlformats.org/officeDocument/2006/relationships" xmlns:w="http://schemas.openxmlformats.org/wordprocessingml/2006/main" xmlns:w14="http://schemas.microsoft.com/office/word/2010/wordml" xmlns:w15="http://schemas.microsoft.com/office/word/2012/wordml" xmlns:w16cex="http://schemas.microsoft.com/office/word/2018/wordml/cex" xmlns:w16cid="http://schemas.microsoft.com/office/word/2016/wordml/cid" xmlns:w16="http://schemas.microsoft.com/office/word/2018/wordml" xmlns:w16sdtdh="http://schemas.microsoft.com/office/word/2020/wordml/sdtdatahash" xmlns:w16se="http://schemas.microsoft.com/office/word/2015/wordml/symex" mc:Ignorable="w14 w15 w16se w16cid w16 w16cex w16sdtdh">
+<w:styles xmlns:mc="http://schemas.openxmlformats.org/markup-compatibility/2006" xmlns:r="http://schemas.openxmlformats.org/officeDocument/2006/relationships" xmlns:w="http://schemas.openxmlformats.org/wordprocessingml/2006/main" xmlns:w14="http://schemas.microsoft.com/office/word/2010/wordml" xmlns:w15="http://schemas.microsoft.com/office/word/2012/wordml" xmlns:w16cex="http://schemas.microsoft.com/office/word/2018/wordml/cex" xmlns:w16cid="http://schemas.microsoft.com/office/word/2016/wordml/cid" xmlns:w16="http://schemas.microsoft.com/office/word/2018/wordml" xmlns:w16du="http://schemas.microsoft.com/office/word/2023/wordml/word16du" xmlns:w16sdtdh="http://schemas.microsoft.com/office/word/2020/wordml/sdtdatahash" xmlns:w16se="http://schemas.microsoft.com/office/word/2015/wordml/symex" mc:Ignorable="w14 w15 w16se w16cid w16 w16cex w16sdtdh w16du">
   <w:docDefaults>
     <w:rPrDefault>
       <w:rPr>
@@ -4952,16 +4960,16 @@
     <w:lsdException w:name="Unresolved Mention" w:semiHidden="1" w:unhideWhenUsed="1"/>
     <w:lsdException w:name="Smart Link" w:semiHidden="1" w:unhideWhenUsed="1"/>
   </w:latentStyles>
-  <w:style w:type="paragraph" w:default="1" w:styleId="Normal">
+  <w:style w:type="paragraph" w:default="1" w:styleId="Standard">
     <w:name w:val="Normal"/>
     <w:qFormat/>
     <w:rsid w:val="00991915"/>
   </w:style>
-  <w:style w:type="paragraph" w:styleId="Heading1">
+  <w:style w:type="paragraph" w:styleId="berschrift1">
     <w:name w:val="heading 1"/>
-    <w:basedOn w:val="Normal"/>
-    <w:next w:val="Normal"/>
-    <w:link w:val="Heading1Char"/>
+    <w:basedOn w:val="Standard"/>
+    <w:next w:val="Standard"/>
+    <w:link w:val="berschrift1Zchn"/>
     <w:uiPriority w:val="9"/>
     <w:qFormat/>
     <w:pPr>
@@ -4977,13 +4985,13 @@
       <w:szCs w:val="32"/>
     </w:rPr>
   </w:style>
-  <w:style w:type="character" w:default="1" w:styleId="DefaultParagraphFont">
+  <w:style w:type="character" w:default="1" w:styleId="Absatz-Standardschriftart">
     <w:name w:val="Default Paragraph Font"/>
     <w:uiPriority w:val="1"/>
     <w:semiHidden/>
     <w:unhideWhenUsed/>
   </w:style>
-  <w:style w:type="table" w:default="1" w:styleId="TableNormal">
+  <w:style w:type="table" w:default="1" w:styleId="NormaleTabelle">
     <w:name w:val="Normal Table"/>
     <w:uiPriority w:val="99"/>
     <w:semiHidden/>
@@ -4998,15 +5006,15 @@
       </w:tblCellMar>
     </w:tblPr>
   </w:style>
-  <w:style w:type="numbering" w:default="1" w:styleId="NoList">
+  <w:style w:type="numbering" w:default="1" w:styleId="KeineListe">
     <w:name w:val="No List"/>
     <w:uiPriority w:val="99"/>
     <w:semiHidden/>
     <w:unhideWhenUsed/>
   </w:style>
-  <w:style w:type="paragraph" w:styleId="ListParagraph">
+  <w:style w:type="paragraph" w:styleId="Listenabsatz">
     <w:name w:val="List Paragraph"/>
-    <w:basedOn w:val="Normal"/>
+    <w:basedOn w:val="Standard"/>
     <w:uiPriority w:val="34"/>
     <w:qFormat/>
     <w:rsid w:val="00991915"/>
@@ -5015,9 +5023,9 @@
       <w:contextualSpacing/>
     </w:pPr>
   </w:style>
-  <w:style w:type="table" w:styleId="TableGrid">
+  <w:style w:type="table" w:styleId="Tabellenraster">
     <w:name w:val="Table Grid"/>
-    <w:basedOn w:val="TableNormal"/>
+    <w:basedOn w:val="NormaleTabelle"/>
     <w:uiPriority w:val="39"/>
     <w:rsid w:val="00F434F7"/>
     <w:pPr>
@@ -5034,10 +5042,10 @@
       </w:tblBorders>
     </w:tblPr>
   </w:style>
-  <w:style w:type="paragraph" w:styleId="Header">
+  <w:style w:type="paragraph" w:styleId="Kopfzeile">
     <w:name w:val="header"/>
-    <w:basedOn w:val="Normal"/>
-    <w:link w:val="HeaderChar"/>
+    <w:basedOn w:val="Standard"/>
+    <w:link w:val="KopfzeileZchn"/>
     <w:uiPriority w:val="99"/>
     <w:unhideWhenUsed/>
     <w:rsid w:val="001A7902"/>
@@ -5049,17 +5057,17 @@
       <w:spacing w:after="0" w:line="240" w:lineRule="auto"/>
     </w:pPr>
   </w:style>
-  <w:style w:type="character" w:customStyle="1" w:styleId="HeaderChar">
-    <w:name w:val="Header Char"/>
-    <w:basedOn w:val="DefaultParagraphFont"/>
-    <w:link w:val="Header"/>
+  <w:style w:type="character" w:customStyle="1" w:styleId="KopfzeileZchn">
+    <w:name w:val="Kopfzeile Zchn"/>
+    <w:basedOn w:val="Absatz-Standardschriftart"/>
+    <w:link w:val="Kopfzeile"/>
     <w:uiPriority w:val="99"/>
     <w:rsid w:val="001A7902"/>
   </w:style>
-  <w:style w:type="paragraph" w:styleId="Footer">
+  <w:style w:type="paragraph" w:styleId="Fuzeile">
     <w:name w:val="footer"/>
-    <w:basedOn w:val="Normal"/>
-    <w:link w:val="FooterChar"/>
+    <w:basedOn w:val="Standard"/>
+    <w:link w:val="FuzeileZchn"/>
     <w:uiPriority w:val="99"/>
     <w:unhideWhenUsed/>
     <w:rsid w:val="001A7902"/>
@@ -5071,17 +5079,17 @@
       <w:spacing w:after="0" w:line="240" w:lineRule="auto"/>
     </w:pPr>
   </w:style>
-  <w:style w:type="character" w:customStyle="1" w:styleId="FooterChar">
-    <w:name w:val="Footer Char"/>
-    <w:basedOn w:val="DefaultParagraphFont"/>
-    <w:link w:val="Footer"/>
+  <w:style w:type="character" w:customStyle="1" w:styleId="FuzeileZchn">
+    <w:name w:val="Fußzeile Zchn"/>
+    <w:basedOn w:val="Absatz-Standardschriftart"/>
+    <w:link w:val="Fuzeile"/>
     <w:uiPriority w:val="99"/>
     <w:rsid w:val="001A7902"/>
   </w:style>
-  <w:style w:type="character" w:customStyle="1" w:styleId="Heading1Char">
-    <w:name w:val="Heading 1 Char"/>
-    <w:basedOn w:val="DefaultParagraphFont"/>
-    <w:link w:val="Heading1"/>
+  <w:style w:type="character" w:customStyle="1" w:styleId="berschrift1Zchn">
+    <w:name w:val="Überschrift 1 Zchn"/>
+    <w:basedOn w:val="Absatz-Standardschriftart"/>
+    <w:link w:val="berschrift1"/>
     <w:uiPriority w:val="9"/>
     <w:rPr>
       <w:rFonts w:asciiTheme="majorHAnsi" w:eastAsiaTheme="majorEastAsia" w:hAnsiTheme="majorHAnsi" w:cstheme="majorBidi"/>
@@ -5092,7 +5100,7 @@
   </w:style>
   <w:style w:type="character" w:styleId="Hyperlink">
     <w:name w:val="Hyperlink"/>
-    <w:basedOn w:val="DefaultParagraphFont"/>
+    <w:basedOn w:val="Absatz-Standardschriftart"/>
     <w:uiPriority w:val="99"/>
     <w:unhideWhenUsed/>
     <w:rPr>
@@ -5100,10 +5108,10 @@
       <w:u w:val="single"/>
     </w:rPr>
   </w:style>
-  <w:style w:type="character" w:customStyle="1" w:styleId="TitleChar">
-    <w:name w:val="Title Char"/>
-    <w:basedOn w:val="DefaultParagraphFont"/>
-    <w:link w:val="Title"/>
+  <w:style w:type="character" w:customStyle="1" w:styleId="TitelZchn">
+    <w:name w:val="Titel Zchn"/>
+    <w:basedOn w:val="Absatz-Standardschriftart"/>
+    <w:link w:val="Titel"/>
     <w:uiPriority w:val="10"/>
     <w:rPr>
       <w:rFonts w:asciiTheme="majorHAnsi" w:eastAsiaTheme="majorEastAsia" w:hAnsiTheme="majorHAnsi" w:cstheme="majorBidi"/>
@@ -5113,11 +5121,11 @@
       <w:szCs w:val="56"/>
     </w:rPr>
   </w:style>
-  <w:style w:type="paragraph" w:styleId="Title">
+  <w:style w:type="paragraph" w:styleId="Titel">
     <w:name w:val="Title"/>
-    <w:basedOn w:val="Normal"/>
-    <w:next w:val="Normal"/>
-    <w:link w:val="TitleChar"/>
+    <w:basedOn w:val="Standard"/>
+    <w:next w:val="Standard"/>
+    <w:link w:val="TitelZchn"/>
     <w:uiPriority w:val="10"/>
     <w:qFormat/>
     <w:pPr>
@@ -5132,10 +5140,10 @@
       <w:szCs w:val="56"/>
     </w:rPr>
   </w:style>
-  <w:style w:type="character" w:customStyle="1" w:styleId="SubtitleChar">
-    <w:name w:val="Subtitle Char"/>
-    <w:basedOn w:val="DefaultParagraphFont"/>
-    <w:link w:val="Subtitle"/>
+  <w:style w:type="character" w:customStyle="1" w:styleId="UntertitelZchn">
+    <w:name w:val="Untertitel Zchn"/>
+    <w:basedOn w:val="Absatz-Standardschriftart"/>
+    <w:link w:val="Untertitel"/>
     <w:uiPriority w:val="11"/>
     <w:rPr>
       <w:rFonts w:eastAsiaTheme="minorEastAsia"/>
@@ -5143,11 +5151,11 @@
       <w:spacing w:val="15"/>
     </w:rPr>
   </w:style>
-  <w:style w:type="paragraph" w:styleId="Subtitle">
+  <w:style w:type="paragraph" w:styleId="Untertitel">
     <w:name w:val="Subtitle"/>
-    <w:basedOn w:val="Normal"/>
-    <w:next w:val="Normal"/>
-    <w:link w:val="SubtitleChar"/>
+    <w:basedOn w:val="Standard"/>
+    <w:next w:val="Standard"/>
+    <w:link w:val="UntertitelZchn"/>
     <w:uiPriority w:val="11"/>
     <w:qFormat/>
     <w:pPr>

</xml_diff>